<commit_message>
Made subject list show up properly, made picture verifying part correct
</commit_message>
<xml_diff>
--- a/Issues done.docx
+++ b/Issues done.docx
@@ -1676,6 +1676,292 @@
       </w:pPr>
       <w:r>
         <w:t>Make box bigger.</w:t>
+      </w:r>
+    </w:p>
+    <w:p>
+      <w:pPr>
+        <w:pStyle w:val="ListParagraph"/>
+        <w:numPr>
+          <w:ilvl w:val="0"/>
+          <w:numId w:val="1"/>
+        </w:numPr>
+      </w:pPr>
+      <w:r>
+        <w:t>Give hints on what to do. Use 'hover thing.</w:t>
+      </w:r>
+    </w:p>
+    <w:p>
+      <w:pPr>
+        <w:pStyle w:val="ListParagraph"/>
+        <w:numPr>
+          <w:ilvl w:val="0"/>
+          <w:numId w:val="1"/>
+        </w:numPr>
+      </w:pPr>
+      <w:r>
+        <w:t>Show colour tab thing.</w:t>
+      </w:r>
+    </w:p>
+    <w:p>
+      <w:pPr>
+        <w:pStyle w:val="ListParagraph"/>
+        <w:numPr>
+          <w:ilvl w:val="0"/>
+          <w:numId w:val="1"/>
+        </w:numPr>
+      </w:pPr>
+      <w:r>
+        <w:t xml:space="preserve">Add a report button which lets them. </w:t>
+      </w:r>
+    </w:p>
+    <w:p>
+      <w:pPr>
+        <w:pStyle w:val="ListParagraph"/>
+        <w:numPr>
+          <w:ilvl w:val="0"/>
+          <w:numId w:val="1"/>
+        </w:numPr>
+      </w:pPr>
+      <w:r>
+        <w:t>Findtutorprofiles</w:t>
+      </w:r>
+    </w:p>
+    <w:p>
+      <w:pPr>
+        <w:pStyle w:val="ListParagraph"/>
+        <w:numPr>
+          <w:ilvl w:val="0"/>
+          <w:numId w:val="1"/>
+        </w:numPr>
+      </w:pPr>
+      <w:r>
+        <w:t>Add phone number to users</w:t>
+      </w:r>
+    </w:p>
+    <w:p>
+      <w:pPr>
+        <w:pStyle w:val="ListParagraph"/>
+        <w:numPr>
+          <w:ilvl w:val="0"/>
+          <w:numId w:val="1"/>
+        </w:numPr>
+      </w:pPr>
+      <w:r>
+        <w:t>Student writes in the 'review' page which opens up as a new tab and there are star icons present which can change colour when clicked and correspond to their numbers.#</w:t>
+      </w:r>
+    </w:p>
+    <w:p>
+      <w:pPr>
+        <w:pStyle w:val="ListParagraph"/>
+        <w:numPr>
+          <w:ilvl w:val="0"/>
+          <w:numId w:val="1"/>
+        </w:numPr>
+      </w:pPr>
+      <w:r>
+        <w:t xml:space="preserve">Separate the 'student' from the 'tutor' </w:t>
+      </w:r>
+    </w:p>
+    <w:p>
+      <w:pPr>
+        <w:pStyle w:val="ListParagraph"/>
+        <w:numPr>
+          <w:ilvl w:val="0"/>
+          <w:numId w:val="1"/>
+        </w:numPr>
+      </w:pPr>
+      <w:r>
+        <w:t>Change the welcome.html page, get rid of the copyright images and add screenshots of the frontend code. Join the Crimson team!</w:t>
+      </w:r>
+    </w:p>
+    <w:p>
+      <w:pPr>
+        <w:pStyle w:val="ListParagraph"/>
+        <w:numPr>
+          <w:ilvl w:val="0"/>
+          <w:numId w:val="1"/>
+        </w:numPr>
+      </w:pPr>
+      <w:r>
+        <w:t>Discuss the charity pledge also.</w:t>
+      </w:r>
+    </w:p>
+    <w:p>
+      <w:pPr>
+        <w:pStyle w:val="ListParagraph"/>
+        <w:numPr>
+          <w:ilvl w:val="0"/>
+          <w:numId w:val="1"/>
+        </w:numPr>
+      </w:pPr>
+      <w:r>
+        <w:t xml:space="preserve"> </w:t>
+      </w:r>
+    </w:p>
+    <w:p>
+      <w:pPr>
+        <w:pStyle w:val="ListParagraph"/>
+        <w:numPr>
+          <w:ilvl w:val="0"/>
+          <w:numId w:val="1"/>
+        </w:numPr>
+      </w:pPr>
+      <w:r>
+        <w:t>Updated pictures:</w:t>
+      </w:r>
+    </w:p>
+    <w:p>
+      <w:pPr>
+        <w:pStyle w:val="ListParagraph"/>
+        <w:numPr>
+          <w:ilvl w:val="0"/>
+          <w:numId w:val="1"/>
+        </w:numPr>
+      </w:pPr>
+      <w:r>
+        <w:t>Home page,</w:t>
+      </w:r>
+    </w:p>
+    <w:p>
+      <w:pPr>
+        <w:pStyle w:val="ListParagraph"/>
+        <w:numPr>
+          <w:ilvl w:val="0"/>
+          <w:numId w:val="1"/>
+        </w:numPr>
+      </w:pPr>
+      <w:r>
+        <w:t>viewMessenger</w:t>
+      </w:r>
+    </w:p>
+    <w:p>
+      <w:pPr>
+        <w:pStyle w:val="ListParagraph"/>
+        <w:numPr>
+          <w:ilvl w:val="0"/>
+          <w:numId w:val="1"/>
+        </w:numPr>
+      </w:pPr>
+      <w:r>
+        <w:t>viewMessage</w:t>
+      </w:r>
+    </w:p>
+    <w:p>
+      <w:pPr>
+        <w:pStyle w:val="ListParagraph"/>
+        <w:numPr>
+          <w:ilvl w:val="0"/>
+          <w:numId w:val="1"/>
+        </w:numPr>
+      </w:pPr>
+      <w:r>
+        <w:t>viewBookings</w:t>
+      </w:r>
+    </w:p>
+    <w:p>
+      <w:pPr>
+        <w:pStyle w:val="ListParagraph"/>
+        <w:numPr>
+          <w:ilvl w:val="0"/>
+          <w:numId w:val="1"/>
+        </w:numPr>
+      </w:pPr>
+      <w:r>
+        <w:t>viewOldBookings</w:t>
+      </w:r>
+    </w:p>
+    <w:p>
+      <w:pPr>
+        <w:pStyle w:val="ListParagraph"/>
+        <w:numPr>
+          <w:ilvl w:val="0"/>
+          <w:numId w:val="1"/>
+        </w:numPr>
+      </w:pPr>
+      <w:r>
+        <w:lastRenderedPageBreak/>
+        <w:t>Report,</w:t>
+      </w:r>
+    </w:p>
+    <w:p>
+      <w:pPr>
+        <w:pStyle w:val="ListParagraph"/>
+        <w:numPr>
+          <w:ilvl w:val="0"/>
+          <w:numId w:val="1"/>
+        </w:numPr>
+      </w:pPr>
+      <w:r>
+        <w:t>lessonReview</w:t>
+      </w:r>
+    </w:p>
+    <w:p>
+      <w:pPr>
+        <w:pStyle w:val="ListParagraph"/>
+        <w:numPr>
+          <w:ilvl w:val="0"/>
+          <w:numId w:val="1"/>
+        </w:numPr>
+      </w:pPr>
+    </w:p>
+    <w:p>
+      <w:pPr>
+        <w:pStyle w:val="ListParagraph"/>
+        <w:numPr>
+          <w:ilvl w:val="0"/>
+          <w:numId w:val="1"/>
+        </w:numPr>
+      </w:pPr>
+      <w:r>
+        <w:t>Updated logout button on set up pages.</w:t>
+      </w:r>
+    </w:p>
+    <w:p>
+      <w:pPr>
+        <w:pStyle w:val="ListParagraph"/>
+        <w:numPr>
+          <w:ilvl w:val="0"/>
+          <w:numId w:val="1"/>
+        </w:numPr>
+      </w:pPr>
+      <w:r>
+        <w:t>Delete actual files on profile pictures, homework files and on replacement id documents.</w:t>
+      </w:r>
+    </w:p>
+    <w:p>
+      <w:pPr>
+        <w:pStyle w:val="ListParagraph"/>
+        <w:numPr>
+          <w:ilvl w:val="0"/>
+          <w:numId w:val="1"/>
+        </w:numPr>
+      </w:pPr>
+      <w:r>
+        <w:t>Do more error checking in extreme cases.</w:t>
+      </w:r>
+    </w:p>
+    <w:p>
+      <w:pPr>
+        <w:pStyle w:val="ListParagraph"/>
+        <w:numPr>
+          <w:ilvl w:val="0"/>
+          <w:numId w:val="1"/>
+        </w:numPr>
+      </w:pPr>
+      <w:r>
+        <w:t>Sort out the zoom thing also.</w:t>
+      </w:r>
+    </w:p>
+    <w:p>
+      <w:pPr>
+        <w:pStyle w:val="ListParagraph"/>
+        <w:numPr>
+          <w:ilvl w:val="0"/>
+          <w:numId w:val="1"/>
+        </w:numPr>
+      </w:pPr>
+      <w:r>
+        <w:t>Change pictures around.</w:t>
       </w:r>
     </w:p>
     <w:p>
@@ -2719,6 +3005,7 @@
   <w:style w:type="character" w:default="1" w:styleId="DefaultParagraphFont">
     <w:name w:val="Default Paragraph Font"/>
     <w:uiPriority w:val="1"/>
+    <w:semiHidden/>
     <w:unhideWhenUsed/>
   </w:style>
   <w:style w:type="table" w:default="1" w:styleId="TableNormal">

</xml_diff>

<commit_message>
Improved the css and trying to make configuration correct
</commit_message>
<xml_diff>
--- a/Issues done.docx
+++ b/Issues done.docx
@@ -1962,6 +1962,54 @@
       </w:pPr>
       <w:r>
         <w:t>Change pictures around.</w:t>
+      </w:r>
+    </w:p>
+    <w:p>
+      <w:pPr>
+        <w:pStyle w:val="ListParagraph"/>
+        <w:numPr>
+          <w:ilvl w:val="0"/>
+          <w:numId w:val="1"/>
+        </w:numPr>
+      </w:pPr>
+      <w:r>
+        <w:t>Need to add images</w:t>
+      </w:r>
+    </w:p>
+    <w:p>
+      <w:pPr>
+        <w:pStyle w:val="ListParagraph"/>
+        <w:numPr>
+          <w:ilvl w:val="0"/>
+          <w:numId w:val="1"/>
+        </w:numPr>
+      </w:pPr>
+      <w:r>
+        <w:t>Try and get rid of ionos and digitalocean recurring subscription.</w:t>
+      </w:r>
+    </w:p>
+    <w:p>
+      <w:pPr>
+        <w:pStyle w:val="ListParagraph"/>
+        <w:numPr>
+          <w:ilvl w:val="0"/>
+          <w:numId w:val="1"/>
+        </w:numPr>
+      </w:pPr>
+      <w:r>
+        <w:t xml:space="preserve">Research charities to donate stuff to. </w:t>
+      </w:r>
+    </w:p>
+    <w:p>
+      <w:pPr>
+        <w:pStyle w:val="ListParagraph"/>
+        <w:numPr>
+          <w:ilvl w:val="0"/>
+          <w:numId w:val="1"/>
+        </w:numPr>
+      </w:pPr>
+      <w:r>
+        <w:t>Get the about page, services and FAQ done</w:t>
       </w:r>
     </w:p>
     <w:p>

</xml_diff>

<commit_message>
Made sure that the payments are done properly.
</commit_message>
<xml_diff>
--- a/Issues done.docx
+++ b/Issues done.docx
@@ -2010,6 +2010,355 @@
       </w:pPr>
       <w:r>
         <w:t>Get the about page, services and FAQ done</w:t>
+      </w:r>
+    </w:p>
+    <w:p>
+      <w:pPr>
+        <w:pStyle w:val="ListParagraph"/>
+        <w:numPr>
+          <w:ilvl w:val="0"/>
+          <w:numId w:val="1"/>
+        </w:numPr>
+      </w:pPr>
+      <w:r>
+        <w:t xml:space="preserve">Get the scheduling payments part working. </w:t>
+      </w:r>
+    </w:p>
+    <w:p>
+      <w:pPr>
+        <w:pStyle w:val="ListParagraph"/>
+        <w:numPr>
+          <w:ilvl w:val="0"/>
+          <w:numId w:val="1"/>
+        </w:numPr>
+      </w:pPr>
+      <w:r>
+        <w:t>Get some webhooks that enable successful stripe authentication</w:t>
+      </w:r>
+    </w:p>
+    <w:p>
+      <w:pPr>
+        <w:pStyle w:val="ListParagraph"/>
+        <w:numPr>
+          <w:ilvl w:val="0"/>
+          <w:numId w:val="1"/>
+        </w:numPr>
+      </w:pPr>
+      <w:r>
+        <w:t>Get the refund part working.</w:t>
+      </w:r>
+    </w:p>
+    <w:p>
+      <w:pPr>
+        <w:pStyle w:val="ListParagraph"/>
+        <w:numPr>
+          <w:ilvl w:val="0"/>
+          <w:numId w:val="1"/>
+        </w:numPr>
+      </w:pPr>
+      <w:r>
+        <w:t>Terms and conditions.</w:t>
+      </w:r>
+    </w:p>
+    <w:p>
+      <w:pPr>
+        <w:pStyle w:val="ListParagraph"/>
+        <w:numPr>
+          <w:ilvl w:val="0"/>
+          <w:numId w:val="1"/>
+        </w:numPr>
+      </w:pPr>
+      <w:r>
+        <w:t>Email check: when payments are sent, when bookings cancelled, when refunds sent</w:t>
+      </w:r>
+    </w:p>
+    <w:p>
+      <w:pPr>
+        <w:pStyle w:val="ListParagraph"/>
+        <w:numPr>
+          <w:ilvl w:val="0"/>
+          <w:numId w:val="1"/>
+        </w:numPr>
+      </w:pPr>
+    </w:p>
+    <w:p>
+      <w:pPr>
+        <w:pStyle w:val="ListParagraph"/>
+        <w:numPr>
+          <w:ilvl w:val="0"/>
+          <w:numId w:val="1"/>
+        </w:numPr>
+      </w:pPr>
+    </w:p>
+    <w:p>
+      <w:pPr>
+        <w:pStyle w:val="ListParagraph"/>
+        <w:numPr>
+          <w:ilvl w:val="0"/>
+          <w:numId w:val="1"/>
+        </w:numPr>
+      </w:pPr>
+      <w:r>
+        <w:t>You need to create an introduction to what's going on, not just drop the user to the front page.</w:t>
+      </w:r>
+    </w:p>
+    <w:p>
+      <w:pPr>
+        <w:pStyle w:val="ListParagraph"/>
+        <w:numPr>
+          <w:ilvl w:val="0"/>
+          <w:numId w:val="1"/>
+        </w:numPr>
+      </w:pPr>
+    </w:p>
+    <w:p>
+      <w:pPr>
+        <w:pStyle w:val="ListParagraph"/>
+        <w:numPr>
+          <w:ilvl w:val="0"/>
+          <w:numId w:val="1"/>
+        </w:numPr>
+      </w:pPr>
+      <w:r>
+        <w:t xml:space="preserve">You need to make sure that the booking buttons work because I should have been able to launch the lesson but I cannot for some reason. </w:t>
+      </w:r>
+    </w:p>
+    <w:p>
+      <w:pPr>
+        <w:pStyle w:val="ListParagraph"/>
+        <w:numPr>
+          <w:ilvl w:val="0"/>
+          <w:numId w:val="1"/>
+        </w:numPr>
+      </w:pPr>
+    </w:p>
+    <w:p>
+      <w:pPr>
+        <w:pStyle w:val="ListParagraph"/>
+        <w:numPr>
+          <w:ilvl w:val="0"/>
+          <w:numId w:val="1"/>
+        </w:numPr>
+      </w:pPr>
+      <w:r>
+        <w:t xml:space="preserve">Make the subjects page look better. </w:t>
+      </w:r>
+    </w:p>
+    <w:p>
+      <w:pPr>
+        <w:pStyle w:val="ListParagraph"/>
+        <w:numPr>
+          <w:ilvl w:val="0"/>
+          <w:numId w:val="1"/>
+        </w:numPr>
+      </w:pPr>
+    </w:p>
+    <w:p>
+      <w:pPr>
+        <w:pStyle w:val="ListParagraph"/>
+        <w:numPr>
+          <w:ilvl w:val="0"/>
+          <w:numId w:val="1"/>
+        </w:numPr>
+      </w:pPr>
+      <w:r>
+        <w:t>Let the user know what happens when the user accepts a payment and the recurring thing that happens afterwards.</w:t>
+      </w:r>
+    </w:p>
+    <w:p>
+      <w:pPr>
+        <w:pStyle w:val="ListParagraph"/>
+        <w:numPr>
+          <w:ilvl w:val="0"/>
+          <w:numId w:val="1"/>
+        </w:numPr>
+      </w:pPr>
+    </w:p>
+    <w:p>
+      <w:pPr>
+        <w:pStyle w:val="ListParagraph"/>
+        <w:numPr>
+          <w:ilvl w:val="0"/>
+          <w:numId w:val="1"/>
+        </w:numPr>
+      </w:pPr>
+      <w:r>
+        <w:t>Sort out the charity thing.</w:t>
+      </w:r>
+    </w:p>
+    <w:p>
+      <w:pPr>
+        <w:pStyle w:val="ListParagraph"/>
+        <w:numPr>
+          <w:ilvl w:val="0"/>
+          <w:numId w:val="1"/>
+        </w:numPr>
+      </w:pPr>
+    </w:p>
+    <w:p>
+      <w:pPr>
+        <w:pStyle w:val="ListParagraph"/>
+        <w:numPr>
+          <w:ilvl w:val="0"/>
+          <w:numId w:val="1"/>
+        </w:numPr>
+      </w:pPr>
+      <w:r>
+        <w:t xml:space="preserve">Give guidance on the stripe account for tutors and like how to answer the questions. Maybe make the tutor banking page able to move to the home page or to a separate page which can take them to a home page. </w:t>
+      </w:r>
+    </w:p>
+    <w:p>
+      <w:pPr>
+        <w:pStyle w:val="ListParagraph"/>
+        <w:numPr>
+          <w:ilvl w:val="0"/>
+          <w:numId w:val="1"/>
+        </w:numPr>
+      </w:pPr>
+      <w:r>
+        <w:t>'Individual/Sole trader'</w:t>
+      </w:r>
+    </w:p>
+    <w:p>
+      <w:pPr>
+        <w:pStyle w:val="ListParagraph"/>
+        <w:numPr>
+          <w:ilvl w:val="0"/>
+          <w:numId w:val="1"/>
+        </w:numPr>
+      </w:pPr>
+      <w:r>
+        <w:t>Industry: 'Other educational services'</w:t>
+      </w:r>
+    </w:p>
+    <w:p>
+      <w:pPr>
+        <w:pStyle w:val="ListParagraph"/>
+        <w:numPr>
+          <w:ilvl w:val="0"/>
+          <w:numId w:val="1"/>
+        </w:numPr>
+      </w:pPr>
+    </w:p>
+    <w:p>
+      <w:pPr>
+        <w:pStyle w:val="ListParagraph"/>
+        <w:numPr>
+          <w:ilvl w:val="0"/>
+          <w:numId w:val="1"/>
+        </w:numPr>
+      </w:pPr>
+      <w:r>
+        <w:t>Ensure zoom part works.</w:t>
+      </w:r>
+    </w:p>
+    <w:p>
+      <w:pPr>
+        <w:pStyle w:val="ListParagraph"/>
+        <w:numPr>
+          <w:ilvl w:val="0"/>
+          <w:numId w:val="1"/>
+        </w:numPr>
+      </w:pPr>
+      <w:r>
+        <w:t>CLEAN UP ALL THE FILES THAT YOU DON'T NEED, TRY AND CRUNCH THE CODE</w:t>
+      </w:r>
+    </w:p>
+    <w:p>
+      <w:pPr>
+        <w:pStyle w:val="ListParagraph"/>
+        <w:numPr>
+          <w:ilvl w:val="0"/>
+          <w:numId w:val="1"/>
+        </w:numPr>
+      </w:pPr>
+      <w:r>
+        <w:t>Include the payment part</w:t>
+      </w:r>
+    </w:p>
+    <w:p>
+      <w:pPr>
+        <w:pStyle w:val="ListParagraph"/>
+        <w:numPr>
+          <w:ilvl w:val="0"/>
+          <w:numId w:val="1"/>
+        </w:numPr>
+      </w:pPr>
+      <w:r>
+        <w:t>Add the req.session.stuff to users</w:t>
+      </w:r>
+    </w:p>
+    <w:p>
+      <w:pPr>
+        <w:pStyle w:val="ListParagraph"/>
+        <w:numPr>
+          <w:ilvl w:val="0"/>
+          <w:numId w:val="1"/>
+        </w:numPr>
+      </w:pPr>
+      <w:r>
+        <w:t>Change the files around, separating them between student and tutor.</w:t>
+      </w:r>
+    </w:p>
+    <w:p>
+      <w:pPr>
+        <w:pStyle w:val="ListParagraph"/>
+        <w:numPr>
+          <w:ilvl w:val="0"/>
+          <w:numId w:val="1"/>
+        </w:numPr>
+      </w:pPr>
+      <w:r>
+        <w:t>Compress some of the post and get functions if they hold the same thing but have different recipientID.</w:t>
+      </w:r>
+    </w:p>
+    <w:p>
+      <w:pPr>
+        <w:pStyle w:val="ListParagraph"/>
+        <w:numPr>
+          <w:ilvl w:val="0"/>
+          <w:numId w:val="1"/>
+        </w:numPr>
+      </w:pPr>
+      <w:r>
+        <w:lastRenderedPageBreak/>
+        <w:t>Move everything to their own topics within their own student/tutor folder within controllers and routes.</w:t>
+      </w:r>
+    </w:p>
+    <w:p>
+      <w:pPr>
+        <w:pStyle w:val="ListParagraph"/>
+        <w:numPr>
+          <w:ilvl w:val="0"/>
+          <w:numId w:val="1"/>
+        </w:numPr>
+      </w:pPr>
+      <w:r>
+        <w:t>Update the HTML pages with their routes for styling and stuff.</w:t>
+      </w:r>
+    </w:p>
+    <w:p>
+      <w:pPr>
+        <w:pStyle w:val="ListParagraph"/>
+        <w:numPr>
+          <w:ilvl w:val="0"/>
+          <w:numId w:val="1"/>
+        </w:numPr>
+      </w:pPr>
+      <w:r>
+        <w:t>'href', 'fetch', 'form'</w:t>
+      </w:r>
+    </w:p>
+    <w:p>
+      <w:pPr>
+        <w:pStyle w:val="ListParagraph"/>
+        <w:numPr>
+          <w:ilvl w:val="0"/>
+          <w:numId w:val="1"/>
+        </w:numPr>
+      </w:pPr>
+      <w:r>
+        <w:t>Get the launch lesson part working well. Must be that you need to call the function with it, it returns it with the URL, the fetch thing extracts that and gives it to the user. Prefereably at the lesson notes part.</w:t>
       </w:r>
     </w:p>
     <w:p>

</xml_diff>